<commit_message>
Create Words - Khoa hoc cua thay Le Tham Duong/Ky nang tuyen dung nhan vien.docx
</commit_message>
<xml_diff>
--- a/Words - Khoa hoc cua thay Le Tham Duong/Ky nang danh gia do tin cay cua doi tac trong KD - Tham dinh long tin.docx
+++ b/Words - Khoa hoc cua thay Le Tham Duong/Ky nang danh gia do tin cay cua doi tac trong KD - Tham dinh long tin.docx
@@ -46,6 +46,1404 @@
         </w:tabs>
         <w:spacing w:after="0" w:line="360" w:lineRule="auto"/>
         <w:ind w:left="0"/>
+        <w:jc w:val="center"/>
+        <w:rPr>
+          <w:b/>
+        </w:rPr>
+      </w:pPr>
+      <w:r>
+        <w:rPr>
+          <w:b/>
+        </w:rPr>
+        <w:t>Mục lục</w:t>
+      </w:r>
+    </w:p>
+    <w:p>
+      <w:pPr>
+        <w:pStyle w:val="TOC1"/>
+        <w:tabs>
+          <w:tab w:val="left" w:pos="440"/>
+          <w:tab w:val="right" w:leader="dot" w:pos="9912"/>
+        </w:tabs>
+        <w:rPr>
+          <w:noProof/>
+        </w:rPr>
+      </w:pPr>
+      <w:r>
+        <w:fldChar w:fldCharType="begin"/>
+      </w:r>
+      <w:r>
+        <w:instrText xml:space="preserve"> TOC \o "1-3" \h \z \u </w:instrText>
+      </w:r>
+      <w:r>
+        <w:fldChar w:fldCharType="separate"/>
+      </w:r>
+      <w:hyperlink w:anchor="_Toc524078658" w:history="1">
+        <w:r>
+          <w:rPr>
+            <w:rStyle w:val="Hyperlink"/>
+            <w:b/>
+            <w:noProof/>
+          </w:rPr>
+          <w:t>I.</w:t>
+        </w:r>
+        <w:r>
+          <w:rPr>
+            <w:noProof/>
+          </w:rPr>
+          <w:tab/>
+        </w:r>
+        <w:r>
+          <w:rPr>
+            <w:rStyle w:val="Hyperlink"/>
+            <w:b/>
+            <w:noProof/>
+          </w:rPr>
+          <w:t>Khái niệm độ tin cậy</w:t>
+        </w:r>
+        <w:r>
+          <w:rPr>
+            <w:noProof/>
+            <w:webHidden/>
+          </w:rPr>
+          <w:tab/>
+        </w:r>
+        <w:r>
+          <w:rPr>
+            <w:noProof/>
+            <w:webHidden/>
+          </w:rPr>
+          <w:fldChar w:fldCharType="begin"/>
+        </w:r>
+        <w:r>
+          <w:rPr>
+            <w:noProof/>
+            <w:webHidden/>
+          </w:rPr>
+          <w:instrText xml:space="preserve"> PAGEREF _Toc524078658 \h </w:instrText>
+        </w:r>
+        <w:r>
+          <w:rPr>
+            <w:noProof/>
+            <w:webHidden/>
+          </w:rPr>
+        </w:r>
+        <w:r>
+          <w:rPr>
+            <w:noProof/>
+            <w:webHidden/>
+          </w:rPr>
+          <w:fldChar w:fldCharType="separate"/>
+        </w:r>
+        <w:r>
+          <w:rPr>
+            <w:noProof/>
+            <w:webHidden/>
+          </w:rPr>
+          <w:t>1</w:t>
+        </w:r>
+        <w:r>
+          <w:rPr>
+            <w:noProof/>
+            <w:webHidden/>
+          </w:rPr>
+          <w:fldChar w:fldCharType="end"/>
+        </w:r>
+      </w:hyperlink>
+    </w:p>
+    <w:p>
+      <w:pPr>
+        <w:pStyle w:val="TOC2"/>
+        <w:tabs>
+          <w:tab w:val="left" w:pos="660"/>
+          <w:tab w:val="right" w:leader="dot" w:pos="9912"/>
+        </w:tabs>
+        <w:rPr>
+          <w:noProof/>
+        </w:rPr>
+      </w:pPr>
+      <w:hyperlink w:anchor="_Toc524078659" w:history="1">
+        <w:r>
+          <w:rPr>
+            <w:rStyle w:val="Hyperlink"/>
+            <w:i/>
+            <w:noProof/>
+          </w:rPr>
+          <w:t>1.</w:t>
+        </w:r>
+        <w:r>
+          <w:rPr>
+            <w:noProof/>
+          </w:rPr>
+          <w:tab/>
+        </w:r>
+        <w:r>
+          <w:rPr>
+            <w:rStyle w:val="Hyperlink"/>
+            <w:i/>
+            <w:noProof/>
+          </w:rPr>
+          <w:t>Năm yếu tố đầu là nhóm các yếu tố định tính</w:t>
+        </w:r>
+        <w:r>
+          <w:rPr>
+            <w:noProof/>
+            <w:webHidden/>
+          </w:rPr>
+          <w:tab/>
+        </w:r>
+        <w:r>
+          <w:rPr>
+            <w:noProof/>
+            <w:webHidden/>
+          </w:rPr>
+          <w:fldChar w:fldCharType="begin"/>
+        </w:r>
+        <w:r>
+          <w:rPr>
+            <w:noProof/>
+            <w:webHidden/>
+          </w:rPr>
+          <w:instrText xml:space="preserve"> PAGEREF _Toc524078659 \h </w:instrText>
+        </w:r>
+        <w:r>
+          <w:rPr>
+            <w:noProof/>
+            <w:webHidden/>
+          </w:rPr>
+        </w:r>
+        <w:r>
+          <w:rPr>
+            <w:noProof/>
+            <w:webHidden/>
+          </w:rPr>
+          <w:fldChar w:fldCharType="separate"/>
+        </w:r>
+        <w:r>
+          <w:rPr>
+            <w:noProof/>
+            <w:webHidden/>
+          </w:rPr>
+          <w:t>1</w:t>
+        </w:r>
+        <w:r>
+          <w:rPr>
+            <w:noProof/>
+            <w:webHidden/>
+          </w:rPr>
+          <w:fldChar w:fldCharType="end"/>
+        </w:r>
+      </w:hyperlink>
+    </w:p>
+    <w:p>
+      <w:pPr>
+        <w:pStyle w:val="TOC2"/>
+        <w:tabs>
+          <w:tab w:val="left" w:pos="660"/>
+          <w:tab w:val="right" w:leader="dot" w:pos="9912"/>
+        </w:tabs>
+        <w:rPr>
+          <w:noProof/>
+        </w:rPr>
+      </w:pPr>
+      <w:hyperlink w:anchor="_Toc524078660" w:history="1">
+        <w:r>
+          <w:rPr>
+            <w:rStyle w:val="Hyperlink"/>
+            <w:i/>
+            <w:noProof/>
+          </w:rPr>
+          <w:t>2.</w:t>
+        </w:r>
+        <w:r>
+          <w:rPr>
+            <w:noProof/>
+          </w:rPr>
+          <w:tab/>
+        </w:r>
+        <w:r>
+          <w:rPr>
+            <w:rStyle w:val="Hyperlink"/>
+            <w:i/>
+            <w:noProof/>
+          </w:rPr>
+          <w:t>Hai yếu tố sau là nhóm các yếu tố định lượng</w:t>
+        </w:r>
+        <w:r>
+          <w:rPr>
+            <w:noProof/>
+            <w:webHidden/>
+          </w:rPr>
+          <w:tab/>
+        </w:r>
+        <w:r>
+          <w:rPr>
+            <w:noProof/>
+            <w:webHidden/>
+          </w:rPr>
+          <w:fldChar w:fldCharType="begin"/>
+        </w:r>
+        <w:r>
+          <w:rPr>
+            <w:noProof/>
+            <w:webHidden/>
+          </w:rPr>
+          <w:instrText xml:space="preserve"> PAGEREF _Toc524078660 \h </w:instrText>
+        </w:r>
+        <w:r>
+          <w:rPr>
+            <w:noProof/>
+            <w:webHidden/>
+          </w:rPr>
+        </w:r>
+        <w:r>
+          <w:rPr>
+            <w:noProof/>
+            <w:webHidden/>
+          </w:rPr>
+          <w:fldChar w:fldCharType="separate"/>
+        </w:r>
+        <w:r>
+          <w:rPr>
+            <w:noProof/>
+            <w:webHidden/>
+          </w:rPr>
+          <w:t>1</w:t>
+        </w:r>
+        <w:r>
+          <w:rPr>
+            <w:noProof/>
+            <w:webHidden/>
+          </w:rPr>
+          <w:fldChar w:fldCharType="end"/>
+        </w:r>
+      </w:hyperlink>
+    </w:p>
+    <w:p>
+      <w:pPr>
+        <w:pStyle w:val="TOC1"/>
+        <w:tabs>
+          <w:tab w:val="left" w:pos="440"/>
+          <w:tab w:val="right" w:leader="dot" w:pos="9912"/>
+        </w:tabs>
+        <w:rPr>
+          <w:noProof/>
+        </w:rPr>
+      </w:pPr>
+      <w:hyperlink w:anchor="_Toc524078661" w:history="1">
+        <w:r>
+          <w:rPr>
+            <w:rStyle w:val="Hyperlink"/>
+            <w:b/>
+            <w:noProof/>
+          </w:rPr>
+          <w:t>II.</w:t>
+        </w:r>
+        <w:r>
+          <w:rPr>
+            <w:noProof/>
+          </w:rPr>
+          <w:tab/>
+        </w:r>
+        <w:r>
+          <w:rPr>
+            <w:rStyle w:val="Hyperlink"/>
+            <w:b/>
+            <w:noProof/>
+          </w:rPr>
+          <w:t>Đánh giá độ tin cậy của đối tác trong kinh doanh</w:t>
+        </w:r>
+        <w:r>
+          <w:rPr>
+            <w:noProof/>
+            <w:webHidden/>
+          </w:rPr>
+          <w:tab/>
+        </w:r>
+        <w:r>
+          <w:rPr>
+            <w:noProof/>
+            <w:webHidden/>
+          </w:rPr>
+          <w:fldChar w:fldCharType="begin"/>
+        </w:r>
+        <w:r>
+          <w:rPr>
+            <w:noProof/>
+            <w:webHidden/>
+          </w:rPr>
+          <w:instrText xml:space="preserve"> PAGEREF _Toc524078661 \h </w:instrText>
+        </w:r>
+        <w:r>
+          <w:rPr>
+            <w:noProof/>
+            <w:webHidden/>
+          </w:rPr>
+        </w:r>
+        <w:r>
+          <w:rPr>
+            <w:noProof/>
+            <w:webHidden/>
+          </w:rPr>
+          <w:fldChar w:fldCharType="separate"/>
+        </w:r>
+        <w:r>
+          <w:rPr>
+            <w:noProof/>
+            <w:webHidden/>
+          </w:rPr>
+          <w:t>2</w:t>
+        </w:r>
+        <w:r>
+          <w:rPr>
+            <w:noProof/>
+            <w:webHidden/>
+          </w:rPr>
+          <w:fldChar w:fldCharType="end"/>
+        </w:r>
+      </w:hyperlink>
+    </w:p>
+    <w:p>
+      <w:pPr>
+        <w:pStyle w:val="TOC2"/>
+        <w:tabs>
+          <w:tab w:val="left" w:pos="660"/>
+          <w:tab w:val="right" w:leader="dot" w:pos="9912"/>
+        </w:tabs>
+        <w:rPr>
+          <w:noProof/>
+        </w:rPr>
+      </w:pPr>
+      <w:hyperlink w:anchor="_Toc524078662" w:history="1">
+        <w:r>
+          <w:rPr>
+            <w:rStyle w:val="Hyperlink"/>
+            <w:b/>
+            <w:noProof/>
+          </w:rPr>
+          <w:t>1.</w:t>
+        </w:r>
+        <w:r>
+          <w:rPr>
+            <w:noProof/>
+          </w:rPr>
+          <w:tab/>
+        </w:r>
+        <w:r>
+          <w:rPr>
+            <w:rStyle w:val="Hyperlink"/>
+            <w:b/>
+            <w:noProof/>
+          </w:rPr>
+          <w:t>Yếu tố 1: Pháp lý</w:t>
+        </w:r>
+        <w:r>
+          <w:rPr>
+            <w:noProof/>
+            <w:webHidden/>
+          </w:rPr>
+          <w:tab/>
+        </w:r>
+        <w:r>
+          <w:rPr>
+            <w:noProof/>
+            <w:webHidden/>
+          </w:rPr>
+          <w:fldChar w:fldCharType="begin"/>
+        </w:r>
+        <w:r>
+          <w:rPr>
+            <w:noProof/>
+            <w:webHidden/>
+          </w:rPr>
+          <w:instrText xml:space="preserve"> PAGEREF _Toc524078662 \h </w:instrText>
+        </w:r>
+        <w:r>
+          <w:rPr>
+            <w:noProof/>
+            <w:webHidden/>
+          </w:rPr>
+        </w:r>
+        <w:r>
+          <w:rPr>
+            <w:noProof/>
+            <w:webHidden/>
+          </w:rPr>
+          <w:fldChar w:fldCharType="separate"/>
+        </w:r>
+        <w:r>
+          <w:rPr>
+            <w:noProof/>
+            <w:webHidden/>
+          </w:rPr>
+          <w:t>2</w:t>
+        </w:r>
+        <w:r>
+          <w:rPr>
+            <w:noProof/>
+            <w:webHidden/>
+          </w:rPr>
+          <w:fldChar w:fldCharType="end"/>
+        </w:r>
+      </w:hyperlink>
+    </w:p>
+    <w:p>
+      <w:pPr>
+        <w:pStyle w:val="TOC3"/>
+        <w:tabs>
+          <w:tab w:val="left" w:pos="880"/>
+          <w:tab w:val="right" w:leader="dot" w:pos="9912"/>
+        </w:tabs>
+        <w:rPr>
+          <w:noProof/>
+        </w:rPr>
+      </w:pPr>
+      <w:hyperlink w:anchor="_Toc524078663" w:history="1">
+        <w:r>
+          <w:rPr>
+            <w:rStyle w:val="Hyperlink"/>
+            <w:i/>
+            <w:noProof/>
+          </w:rPr>
+          <w:t>a.</w:t>
+        </w:r>
+        <w:r>
+          <w:rPr>
+            <w:noProof/>
+          </w:rPr>
+          <w:tab/>
+        </w:r>
+        <w:r>
+          <w:rPr>
+            <w:rStyle w:val="Hyperlink"/>
+            <w:i/>
+            <w:noProof/>
+          </w:rPr>
+          <w:t>Nếu là thể nhân</w:t>
+        </w:r>
+        <w:r>
+          <w:rPr>
+            <w:noProof/>
+            <w:webHidden/>
+          </w:rPr>
+          <w:tab/>
+        </w:r>
+        <w:r>
+          <w:rPr>
+            <w:noProof/>
+            <w:webHidden/>
+          </w:rPr>
+          <w:fldChar w:fldCharType="begin"/>
+        </w:r>
+        <w:r>
+          <w:rPr>
+            <w:noProof/>
+            <w:webHidden/>
+          </w:rPr>
+          <w:instrText xml:space="preserve"> PAGEREF _Toc524078663 \h </w:instrText>
+        </w:r>
+        <w:r>
+          <w:rPr>
+            <w:noProof/>
+            <w:webHidden/>
+          </w:rPr>
+        </w:r>
+        <w:r>
+          <w:rPr>
+            <w:noProof/>
+            <w:webHidden/>
+          </w:rPr>
+          <w:fldChar w:fldCharType="separate"/>
+        </w:r>
+        <w:r>
+          <w:rPr>
+            <w:noProof/>
+            <w:webHidden/>
+          </w:rPr>
+          <w:t>2</w:t>
+        </w:r>
+        <w:r>
+          <w:rPr>
+            <w:noProof/>
+            <w:webHidden/>
+          </w:rPr>
+          <w:fldChar w:fldCharType="end"/>
+        </w:r>
+      </w:hyperlink>
+    </w:p>
+    <w:p>
+      <w:pPr>
+        <w:pStyle w:val="TOC3"/>
+        <w:tabs>
+          <w:tab w:val="left" w:pos="880"/>
+          <w:tab w:val="right" w:leader="dot" w:pos="9912"/>
+        </w:tabs>
+        <w:rPr>
+          <w:noProof/>
+        </w:rPr>
+      </w:pPr>
+      <w:hyperlink w:anchor="_Toc524078664" w:history="1">
+        <w:r>
+          <w:rPr>
+            <w:rStyle w:val="Hyperlink"/>
+            <w:i/>
+            <w:noProof/>
+          </w:rPr>
+          <w:t>b.</w:t>
+        </w:r>
+        <w:r>
+          <w:rPr>
+            <w:noProof/>
+          </w:rPr>
+          <w:tab/>
+        </w:r>
+        <w:r>
+          <w:rPr>
+            <w:rStyle w:val="Hyperlink"/>
+            <w:i/>
+            <w:noProof/>
+          </w:rPr>
+          <w:t>Nếu là pháp nhân</w:t>
+        </w:r>
+        <w:r>
+          <w:rPr>
+            <w:noProof/>
+            <w:webHidden/>
+          </w:rPr>
+          <w:tab/>
+        </w:r>
+        <w:r>
+          <w:rPr>
+            <w:noProof/>
+            <w:webHidden/>
+          </w:rPr>
+          <w:fldChar w:fldCharType="begin"/>
+        </w:r>
+        <w:r>
+          <w:rPr>
+            <w:noProof/>
+            <w:webHidden/>
+          </w:rPr>
+          <w:instrText xml:space="preserve"> PAGEREF _Toc524078664 \h </w:instrText>
+        </w:r>
+        <w:r>
+          <w:rPr>
+            <w:noProof/>
+            <w:webHidden/>
+          </w:rPr>
+        </w:r>
+        <w:r>
+          <w:rPr>
+            <w:noProof/>
+            <w:webHidden/>
+          </w:rPr>
+          <w:fldChar w:fldCharType="separate"/>
+        </w:r>
+        <w:r>
+          <w:rPr>
+            <w:noProof/>
+            <w:webHidden/>
+          </w:rPr>
+          <w:t>2</w:t>
+        </w:r>
+        <w:r>
+          <w:rPr>
+            <w:noProof/>
+            <w:webHidden/>
+          </w:rPr>
+          <w:fldChar w:fldCharType="end"/>
+        </w:r>
+      </w:hyperlink>
+    </w:p>
+    <w:p>
+      <w:pPr>
+        <w:pStyle w:val="TOC2"/>
+        <w:tabs>
+          <w:tab w:val="left" w:pos="660"/>
+          <w:tab w:val="right" w:leader="dot" w:pos="9912"/>
+        </w:tabs>
+        <w:rPr>
+          <w:noProof/>
+        </w:rPr>
+      </w:pPr>
+      <w:hyperlink w:anchor="_Toc524078665" w:history="1">
+        <w:r>
+          <w:rPr>
+            <w:rStyle w:val="Hyperlink"/>
+            <w:b/>
+            <w:noProof/>
+          </w:rPr>
+          <w:t>2.</w:t>
+        </w:r>
+        <w:r>
+          <w:rPr>
+            <w:noProof/>
+          </w:rPr>
+          <w:tab/>
+        </w:r>
+        <w:r>
+          <w:rPr>
+            <w:rStyle w:val="Hyperlink"/>
+            <w:b/>
+            <w:noProof/>
+          </w:rPr>
+          <w:t>Yếu tố 2: Uy tín</w:t>
+        </w:r>
+        <w:r>
+          <w:rPr>
+            <w:noProof/>
+            <w:webHidden/>
+          </w:rPr>
+          <w:tab/>
+        </w:r>
+        <w:r>
+          <w:rPr>
+            <w:noProof/>
+            <w:webHidden/>
+          </w:rPr>
+          <w:fldChar w:fldCharType="begin"/>
+        </w:r>
+        <w:r>
+          <w:rPr>
+            <w:noProof/>
+            <w:webHidden/>
+          </w:rPr>
+          <w:instrText xml:space="preserve"> PAGEREF _Toc524078665 \h </w:instrText>
+        </w:r>
+        <w:r>
+          <w:rPr>
+            <w:noProof/>
+            <w:webHidden/>
+          </w:rPr>
+        </w:r>
+        <w:r>
+          <w:rPr>
+            <w:noProof/>
+            <w:webHidden/>
+          </w:rPr>
+          <w:fldChar w:fldCharType="separate"/>
+        </w:r>
+        <w:r>
+          <w:rPr>
+            <w:noProof/>
+            <w:webHidden/>
+          </w:rPr>
+          <w:t>2</w:t>
+        </w:r>
+        <w:r>
+          <w:rPr>
+            <w:noProof/>
+            <w:webHidden/>
+          </w:rPr>
+          <w:fldChar w:fldCharType="end"/>
+        </w:r>
+      </w:hyperlink>
+    </w:p>
+    <w:p>
+      <w:pPr>
+        <w:pStyle w:val="TOC3"/>
+        <w:tabs>
+          <w:tab w:val="left" w:pos="880"/>
+          <w:tab w:val="right" w:leader="dot" w:pos="9912"/>
+        </w:tabs>
+        <w:rPr>
+          <w:noProof/>
+        </w:rPr>
+      </w:pPr>
+      <w:hyperlink w:anchor="_Toc524078666" w:history="1">
+        <w:r>
+          <w:rPr>
+            <w:rStyle w:val="Hyperlink"/>
+            <w:i/>
+            <w:noProof/>
+          </w:rPr>
+          <w:t>a.</w:t>
+        </w:r>
+        <w:r>
+          <w:rPr>
+            <w:noProof/>
+          </w:rPr>
+          <w:tab/>
+        </w:r>
+        <w:r>
+          <w:rPr>
+            <w:rStyle w:val="Hyperlink"/>
+            <w:i/>
+            <w:noProof/>
+          </w:rPr>
+          <w:t>Hồ sơ lịch sử của quan hệ</w:t>
+        </w:r>
+        <w:r>
+          <w:rPr>
+            <w:noProof/>
+            <w:webHidden/>
+          </w:rPr>
+          <w:tab/>
+        </w:r>
+        <w:r>
+          <w:rPr>
+            <w:noProof/>
+            <w:webHidden/>
+          </w:rPr>
+          <w:fldChar w:fldCharType="begin"/>
+        </w:r>
+        <w:r>
+          <w:rPr>
+            <w:noProof/>
+            <w:webHidden/>
+          </w:rPr>
+          <w:instrText xml:space="preserve"> PAGEREF _Toc524078666 \h </w:instrText>
+        </w:r>
+        <w:r>
+          <w:rPr>
+            <w:noProof/>
+            <w:webHidden/>
+          </w:rPr>
+        </w:r>
+        <w:r>
+          <w:rPr>
+            <w:noProof/>
+            <w:webHidden/>
+          </w:rPr>
+          <w:fldChar w:fldCharType="separate"/>
+        </w:r>
+        <w:r>
+          <w:rPr>
+            <w:noProof/>
+            <w:webHidden/>
+          </w:rPr>
+          <w:t>2</w:t>
+        </w:r>
+        <w:r>
+          <w:rPr>
+            <w:noProof/>
+            <w:webHidden/>
+          </w:rPr>
+          <w:fldChar w:fldCharType="end"/>
+        </w:r>
+      </w:hyperlink>
+    </w:p>
+    <w:p>
+      <w:pPr>
+        <w:pStyle w:val="TOC3"/>
+        <w:tabs>
+          <w:tab w:val="left" w:pos="880"/>
+          <w:tab w:val="right" w:leader="dot" w:pos="9912"/>
+        </w:tabs>
+        <w:rPr>
+          <w:noProof/>
+        </w:rPr>
+      </w:pPr>
+      <w:hyperlink w:anchor="_Toc524078667" w:history="1">
+        <w:r>
+          <w:rPr>
+            <w:rStyle w:val="Hyperlink"/>
+            <w:i/>
+            <w:noProof/>
+          </w:rPr>
+          <w:t>b.</w:t>
+        </w:r>
+        <w:r>
+          <w:rPr>
+            <w:noProof/>
+          </w:rPr>
+          <w:tab/>
+        </w:r>
+        <w:r>
+          <w:rPr>
+            <w:rStyle w:val="Hyperlink"/>
+            <w:i/>
+            <w:noProof/>
+          </w:rPr>
+          <w:t>Kết quả phỏng vấn ở mỗi lần giao tiếp</w:t>
+        </w:r>
+        <w:r>
+          <w:rPr>
+            <w:noProof/>
+            <w:webHidden/>
+          </w:rPr>
+          <w:tab/>
+        </w:r>
+        <w:r>
+          <w:rPr>
+            <w:noProof/>
+            <w:webHidden/>
+          </w:rPr>
+          <w:fldChar w:fldCharType="begin"/>
+        </w:r>
+        <w:r>
+          <w:rPr>
+            <w:noProof/>
+            <w:webHidden/>
+          </w:rPr>
+          <w:instrText xml:space="preserve"> PAGEREF _Toc524078667 \h </w:instrText>
+        </w:r>
+        <w:r>
+          <w:rPr>
+            <w:noProof/>
+            <w:webHidden/>
+          </w:rPr>
+        </w:r>
+        <w:r>
+          <w:rPr>
+            <w:noProof/>
+            <w:webHidden/>
+          </w:rPr>
+          <w:fldChar w:fldCharType="separate"/>
+        </w:r>
+        <w:r>
+          <w:rPr>
+            <w:noProof/>
+            <w:webHidden/>
+          </w:rPr>
+          <w:t>3</w:t>
+        </w:r>
+        <w:r>
+          <w:rPr>
+            <w:noProof/>
+            <w:webHidden/>
+          </w:rPr>
+          <w:fldChar w:fldCharType="end"/>
+        </w:r>
+      </w:hyperlink>
+    </w:p>
+    <w:p>
+      <w:pPr>
+        <w:pStyle w:val="TOC2"/>
+        <w:tabs>
+          <w:tab w:val="left" w:pos="660"/>
+          <w:tab w:val="right" w:leader="dot" w:pos="9912"/>
+        </w:tabs>
+        <w:rPr>
+          <w:noProof/>
+        </w:rPr>
+      </w:pPr>
+      <w:hyperlink w:anchor="_Toc524078668" w:history="1">
+        <w:r>
+          <w:rPr>
+            <w:rStyle w:val="Hyperlink"/>
+            <w:b/>
+            <w:noProof/>
+          </w:rPr>
+          <w:t>3.</w:t>
+        </w:r>
+        <w:r>
+          <w:rPr>
+            <w:noProof/>
+          </w:rPr>
+          <w:tab/>
+        </w:r>
+        <w:r>
+          <w:rPr>
+            <w:rStyle w:val="Hyperlink"/>
+            <w:b/>
+            <w:noProof/>
+          </w:rPr>
+          <w:t>Yếu tố 3: Mục đích (hay còn gọi là động cơ thực hiện)</w:t>
+        </w:r>
+        <w:r>
+          <w:rPr>
+            <w:noProof/>
+            <w:webHidden/>
+          </w:rPr>
+          <w:tab/>
+        </w:r>
+        <w:r>
+          <w:rPr>
+            <w:noProof/>
+            <w:webHidden/>
+          </w:rPr>
+          <w:fldChar w:fldCharType="begin"/>
+        </w:r>
+        <w:r>
+          <w:rPr>
+            <w:noProof/>
+            <w:webHidden/>
+          </w:rPr>
+          <w:instrText xml:space="preserve"> PAGEREF _Toc524078668 \h </w:instrText>
+        </w:r>
+        <w:r>
+          <w:rPr>
+            <w:noProof/>
+            <w:webHidden/>
+          </w:rPr>
+        </w:r>
+        <w:r>
+          <w:rPr>
+            <w:noProof/>
+            <w:webHidden/>
+          </w:rPr>
+          <w:fldChar w:fldCharType="separate"/>
+        </w:r>
+        <w:r>
+          <w:rPr>
+            <w:noProof/>
+            <w:webHidden/>
+          </w:rPr>
+          <w:t>3</w:t>
+        </w:r>
+        <w:r>
+          <w:rPr>
+            <w:noProof/>
+            <w:webHidden/>
+          </w:rPr>
+          <w:fldChar w:fldCharType="end"/>
+        </w:r>
+      </w:hyperlink>
+    </w:p>
+    <w:p>
+      <w:pPr>
+        <w:pStyle w:val="TOC2"/>
+        <w:tabs>
+          <w:tab w:val="left" w:pos="660"/>
+          <w:tab w:val="right" w:leader="dot" w:pos="9912"/>
+        </w:tabs>
+        <w:rPr>
+          <w:noProof/>
+        </w:rPr>
+      </w:pPr>
+      <w:hyperlink w:anchor="_Toc524078669" w:history="1">
+        <w:r>
+          <w:rPr>
+            <w:rStyle w:val="Hyperlink"/>
+            <w:b/>
+            <w:noProof/>
+          </w:rPr>
+          <w:t>4.</w:t>
+        </w:r>
+        <w:r>
+          <w:rPr>
+            <w:noProof/>
+          </w:rPr>
+          <w:tab/>
+        </w:r>
+        <w:r>
+          <w:rPr>
+            <w:rStyle w:val="Hyperlink"/>
+            <w:b/>
+            <w:noProof/>
+          </w:rPr>
+          <w:t>Yếu tố 4: Năng lực tạo lợi nhuận  (Profit)</w:t>
+        </w:r>
+        <w:r>
+          <w:rPr>
+            <w:noProof/>
+            <w:webHidden/>
+          </w:rPr>
+          <w:tab/>
+        </w:r>
+        <w:r>
+          <w:rPr>
+            <w:noProof/>
+            <w:webHidden/>
+          </w:rPr>
+          <w:fldChar w:fldCharType="begin"/>
+        </w:r>
+        <w:r>
+          <w:rPr>
+            <w:noProof/>
+            <w:webHidden/>
+          </w:rPr>
+          <w:instrText xml:space="preserve"> PAGEREF _Toc524078669 \h </w:instrText>
+        </w:r>
+        <w:r>
+          <w:rPr>
+            <w:noProof/>
+            <w:webHidden/>
+          </w:rPr>
+        </w:r>
+        <w:r>
+          <w:rPr>
+            <w:noProof/>
+            <w:webHidden/>
+          </w:rPr>
+          <w:fldChar w:fldCharType="separate"/>
+        </w:r>
+        <w:r>
+          <w:rPr>
+            <w:noProof/>
+            <w:webHidden/>
+          </w:rPr>
+          <w:t>3</w:t>
+        </w:r>
+        <w:r>
+          <w:rPr>
+            <w:noProof/>
+            <w:webHidden/>
+          </w:rPr>
+          <w:fldChar w:fldCharType="end"/>
+        </w:r>
+      </w:hyperlink>
+    </w:p>
+    <w:p>
+      <w:pPr>
+        <w:pStyle w:val="TOC2"/>
+        <w:tabs>
+          <w:tab w:val="left" w:pos="660"/>
+          <w:tab w:val="right" w:leader="dot" w:pos="9912"/>
+        </w:tabs>
+        <w:rPr>
+          <w:noProof/>
+        </w:rPr>
+      </w:pPr>
+      <w:hyperlink w:anchor="_Toc524078670" w:history="1">
+        <w:r>
+          <w:rPr>
+            <w:rStyle w:val="Hyperlink"/>
+            <w:b/>
+            <w:noProof/>
+          </w:rPr>
+          <w:t>5.</w:t>
+        </w:r>
+        <w:r>
+          <w:rPr>
+            <w:noProof/>
+          </w:rPr>
+          <w:tab/>
+        </w:r>
+        <w:r>
+          <w:rPr>
+            <w:rStyle w:val="Hyperlink"/>
+            <w:b/>
+            <w:noProof/>
+          </w:rPr>
+          <w:t>Yếu tố 5: Môi trường kinh doanh</w:t>
+        </w:r>
+        <w:r>
+          <w:rPr>
+            <w:noProof/>
+            <w:webHidden/>
+          </w:rPr>
+          <w:tab/>
+        </w:r>
+        <w:r>
+          <w:rPr>
+            <w:noProof/>
+            <w:webHidden/>
+          </w:rPr>
+          <w:fldChar w:fldCharType="begin"/>
+        </w:r>
+        <w:r>
+          <w:rPr>
+            <w:noProof/>
+            <w:webHidden/>
+          </w:rPr>
+          <w:instrText xml:space="preserve"> PAGEREF _Toc524078670 \h </w:instrText>
+        </w:r>
+        <w:r>
+          <w:rPr>
+            <w:noProof/>
+            <w:webHidden/>
+          </w:rPr>
+        </w:r>
+        <w:r>
+          <w:rPr>
+            <w:noProof/>
+            <w:webHidden/>
+          </w:rPr>
+          <w:fldChar w:fldCharType="separate"/>
+        </w:r>
+        <w:r>
+          <w:rPr>
+            <w:noProof/>
+            <w:webHidden/>
+          </w:rPr>
+          <w:t>4</w:t>
+        </w:r>
+        <w:r>
+          <w:rPr>
+            <w:noProof/>
+            <w:webHidden/>
+          </w:rPr>
+          <w:fldChar w:fldCharType="end"/>
+        </w:r>
+      </w:hyperlink>
+    </w:p>
+    <w:p>
+      <w:pPr>
+        <w:pStyle w:val="TOC2"/>
+        <w:tabs>
+          <w:tab w:val="left" w:pos="660"/>
+          <w:tab w:val="right" w:leader="dot" w:pos="9912"/>
+        </w:tabs>
+        <w:rPr>
+          <w:noProof/>
+        </w:rPr>
+      </w:pPr>
+      <w:hyperlink w:anchor="_Toc524078671" w:history="1">
+        <w:r>
+          <w:rPr>
+            <w:rStyle w:val="Hyperlink"/>
+            <w:b/>
+            <w:noProof/>
+          </w:rPr>
+          <w:t>6.</w:t>
+        </w:r>
+        <w:r>
+          <w:rPr>
+            <w:noProof/>
+          </w:rPr>
+          <w:tab/>
+        </w:r>
+        <w:r>
+          <w:rPr>
+            <w:rStyle w:val="Hyperlink"/>
+            <w:b/>
+            <w:noProof/>
+          </w:rPr>
+          <w:t>Yếu tố 6: Nguồn thực hiện nghĩa vụ (năng lực tài chính)</w:t>
+        </w:r>
+        <w:r>
+          <w:rPr>
+            <w:noProof/>
+            <w:webHidden/>
+          </w:rPr>
+          <w:tab/>
+        </w:r>
+        <w:r>
+          <w:rPr>
+            <w:noProof/>
+            <w:webHidden/>
+          </w:rPr>
+          <w:fldChar w:fldCharType="begin"/>
+        </w:r>
+        <w:r>
+          <w:rPr>
+            <w:noProof/>
+            <w:webHidden/>
+          </w:rPr>
+          <w:instrText xml:space="preserve"> PAGEREF _Toc524078671 \h </w:instrText>
+        </w:r>
+        <w:r>
+          <w:rPr>
+            <w:noProof/>
+            <w:webHidden/>
+          </w:rPr>
+        </w:r>
+        <w:r>
+          <w:rPr>
+            <w:noProof/>
+            <w:webHidden/>
+          </w:rPr>
+          <w:fldChar w:fldCharType="separate"/>
+        </w:r>
+        <w:r>
+          <w:rPr>
+            <w:noProof/>
+            <w:webHidden/>
+          </w:rPr>
+          <w:t>4</w:t>
+        </w:r>
+        <w:r>
+          <w:rPr>
+            <w:noProof/>
+            <w:webHidden/>
+          </w:rPr>
+          <w:fldChar w:fldCharType="end"/>
+        </w:r>
+      </w:hyperlink>
+    </w:p>
+    <w:p>
+      <w:pPr>
+        <w:pStyle w:val="TOC2"/>
+        <w:tabs>
+          <w:tab w:val="left" w:pos="660"/>
+          <w:tab w:val="right" w:leader="dot" w:pos="9912"/>
+        </w:tabs>
+        <w:rPr>
+          <w:noProof/>
+        </w:rPr>
+      </w:pPr>
+      <w:hyperlink w:anchor="_Toc524078672" w:history="1">
+        <w:r>
+          <w:rPr>
+            <w:rStyle w:val="Hyperlink"/>
+            <w:b/>
+            <w:noProof/>
+          </w:rPr>
+          <w:t>7.</w:t>
+        </w:r>
+        <w:r>
+          <w:rPr>
+            <w:noProof/>
+          </w:rPr>
+          <w:tab/>
+        </w:r>
+        <w:r>
+          <w:rPr>
+            <w:rStyle w:val="Hyperlink"/>
+            <w:b/>
+            <w:noProof/>
+          </w:rPr>
+          <w:t>Yếu tố 7: Sự đảm bảo</w:t>
+        </w:r>
+        <w:r>
+          <w:rPr>
+            <w:noProof/>
+            <w:webHidden/>
+          </w:rPr>
+          <w:tab/>
+        </w:r>
+        <w:r>
+          <w:rPr>
+            <w:noProof/>
+            <w:webHidden/>
+          </w:rPr>
+          <w:fldChar w:fldCharType="begin"/>
+        </w:r>
+        <w:r>
+          <w:rPr>
+            <w:noProof/>
+            <w:webHidden/>
+          </w:rPr>
+          <w:instrText xml:space="preserve"> PAGEREF _Toc524078672 \h </w:instrText>
+        </w:r>
+        <w:r>
+          <w:rPr>
+            <w:noProof/>
+            <w:webHidden/>
+          </w:rPr>
+        </w:r>
+        <w:r>
+          <w:rPr>
+            <w:noProof/>
+            <w:webHidden/>
+          </w:rPr>
+          <w:fldChar w:fldCharType="separate"/>
+        </w:r>
+        <w:r>
+          <w:rPr>
+            <w:noProof/>
+            <w:webHidden/>
+          </w:rPr>
+          <w:t>4</w:t>
+        </w:r>
+        <w:r>
+          <w:rPr>
+            <w:noProof/>
+            <w:webHidden/>
+          </w:rPr>
+          <w:fldChar w:fldCharType="end"/>
+        </w:r>
+      </w:hyperlink>
+    </w:p>
+    <w:p>
+      <w:pPr>
+        <w:pStyle w:val="TOC1"/>
+        <w:tabs>
+          <w:tab w:val="left" w:pos="480"/>
+          <w:tab w:val="right" w:leader="dot" w:pos="9912"/>
+        </w:tabs>
+        <w:rPr>
+          <w:noProof/>
+        </w:rPr>
+      </w:pPr>
+      <w:hyperlink w:anchor="_Toc524078673" w:history="1">
+        <w:r>
+          <w:rPr>
+            <w:rStyle w:val="Hyperlink"/>
+            <w:b/>
+            <w:noProof/>
+          </w:rPr>
+          <w:t>III.</w:t>
+        </w:r>
+        <w:r>
+          <w:rPr>
+            <w:noProof/>
+          </w:rPr>
+          <w:tab/>
+        </w:r>
+        <w:r>
+          <w:rPr>
+            <w:rStyle w:val="Hyperlink"/>
+            <w:b/>
+            <w:noProof/>
+          </w:rPr>
+          <w:t>Bài học rút ra</w:t>
+        </w:r>
+        <w:r>
+          <w:rPr>
+            <w:noProof/>
+            <w:webHidden/>
+          </w:rPr>
+          <w:tab/>
+        </w:r>
+        <w:r>
+          <w:rPr>
+            <w:noProof/>
+            <w:webHidden/>
+          </w:rPr>
+          <w:fldChar w:fldCharType="begin"/>
+        </w:r>
+        <w:r>
+          <w:rPr>
+            <w:noProof/>
+            <w:webHidden/>
+          </w:rPr>
+          <w:instrText xml:space="preserve"> PAGEREF _Toc524078673 \h </w:instrText>
+        </w:r>
+        <w:r>
+          <w:rPr>
+            <w:noProof/>
+            <w:webHidden/>
+          </w:rPr>
+        </w:r>
+        <w:r>
+          <w:rPr>
+            <w:noProof/>
+            <w:webHidden/>
+          </w:rPr>
+          <w:fldChar w:fldCharType="separate"/>
+        </w:r>
+        <w:r>
+          <w:rPr>
+            <w:noProof/>
+            <w:webHidden/>
+          </w:rPr>
+          <w:t>4</w:t>
+        </w:r>
+        <w:r>
+          <w:rPr>
+            <w:noProof/>
+            <w:webHidden/>
+          </w:rPr>
+          <w:fldChar w:fldCharType="end"/>
+        </w:r>
+      </w:hyperlink>
+    </w:p>
+    <w:p>
+      <w:pPr>
+        <w:pStyle w:val="ListParagraph"/>
+        <w:tabs>
+          <w:tab w:val="left" w:pos="284"/>
+        </w:tabs>
+        <w:spacing w:after="0" w:line="360" w:lineRule="auto"/>
+        <w:ind w:left="0"/>
+        <w:jc w:val="center"/>
+        <w:rPr>
+          <w:b/>
+        </w:rPr>
+      </w:pPr>
+      <w:r>
+        <w:fldChar w:fldCharType="end"/>
+      </w:r>
+      <w:r>
+        <w:rPr>
+          <w:b/>
+        </w:rPr>
+        <w:t>Nội dung bài học</w:t>
+      </w:r>
+      <w:bookmarkStart w:id="0" w:name="_GoBack"/>
+      <w:bookmarkEnd w:id="0"/>
+    </w:p>
+    <w:p>
+      <w:pPr>
+        <w:pStyle w:val="ListParagraph"/>
+        <w:tabs>
+          <w:tab w:val="left" w:pos="284"/>
+        </w:tabs>
+        <w:spacing w:after="0" w:line="360" w:lineRule="auto"/>
+        <w:ind w:left="0"/>
         <w:rPr>
           <w:i/>
         </w:rPr>
@@ -69,16 +1467,19 @@
         </w:tabs>
         <w:spacing w:after="0" w:line="360" w:lineRule="auto"/>
         <w:ind w:left="0" w:firstLine="0"/>
+        <w:outlineLvl w:val="0"/>
         <w:rPr>
           <w:b/>
         </w:rPr>
       </w:pPr>
+      <w:bookmarkStart w:id="1" w:name="_Toc524078658"/>
       <w:r>
         <w:rPr>
           <w:b/>
         </w:rPr>
         <w:t>Khái niệm độ tin cậy</w:t>
       </w:r>
+      <w:bookmarkEnd w:id="1"/>
     </w:p>
     <w:p>
       <w:pPr>
@@ -107,10 +1508,12 @@
           <w:tab w:val="left" w:pos="426"/>
         </w:tabs>
         <w:spacing w:after="0" w:line="360" w:lineRule="auto"/>
+        <w:outlineLvl w:val="1"/>
         <w:rPr>
           <w:i/>
         </w:rPr>
       </w:pPr>
+      <w:bookmarkStart w:id="2" w:name="_Toc524078659"/>
       <w:r>
         <w:rPr>
           <w:i/>
@@ -123,6 +1526,7 @@
         </w:rPr>
         <w:t xml:space="preserve"> yếu tố đầu là nhóm các yếu tố định tính</w:t>
       </w:r>
+      <w:bookmarkEnd w:id="2"/>
     </w:p>
     <w:p>
       <w:pPr>
@@ -254,10 +1658,12 @@
           <w:tab w:val="left" w:pos="426"/>
         </w:tabs>
         <w:spacing w:after="0" w:line="360" w:lineRule="auto"/>
+        <w:outlineLvl w:val="1"/>
         <w:rPr>
           <w:i/>
         </w:rPr>
       </w:pPr>
+      <w:bookmarkStart w:id="3" w:name="_Toc524078660"/>
       <w:r>
         <w:rPr>
           <w:i/>
@@ -270,6 +1676,7 @@
         </w:rPr>
         <w:t xml:space="preserve"> yếu tố sau là nhóm các yếu tố định lượng</w:t>
       </w:r>
+      <w:bookmarkEnd w:id="3"/>
     </w:p>
     <w:p>
       <w:pPr>
@@ -343,6 +1750,7 @@
         <w:ind w:left="0" w:firstLine="284"/>
       </w:pPr>
       <w:r>
+        <w:lastRenderedPageBreak/>
         <w:t>Yếu tố 7: Sự đảm bảo</w:t>
       </w:r>
       <w:r>
@@ -361,16 +1769,19 @@
         </w:tabs>
         <w:spacing w:after="0" w:line="360" w:lineRule="auto"/>
         <w:ind w:left="0" w:firstLine="0"/>
+        <w:outlineLvl w:val="0"/>
         <w:rPr>
           <w:b/>
         </w:rPr>
       </w:pPr>
+      <w:bookmarkStart w:id="4" w:name="_Toc524078661"/>
       <w:r>
         <w:rPr>
           <w:b/>
         </w:rPr>
         <w:t>Đánh giá độ tin cậy của đối tác trong kinh doanh</w:t>
       </w:r>
+      <w:bookmarkEnd w:id="4"/>
     </w:p>
     <w:p>
       <w:pPr>
@@ -384,16 +1795,19 @@
         </w:tabs>
         <w:spacing w:after="0" w:line="360" w:lineRule="auto"/>
         <w:ind w:left="0" w:firstLine="142"/>
+        <w:outlineLvl w:val="1"/>
         <w:rPr>
           <w:b/>
         </w:rPr>
       </w:pPr>
+      <w:bookmarkStart w:id="5" w:name="_Toc524078662"/>
       <w:r>
         <w:rPr>
           <w:b/>
         </w:rPr>
         <w:t>Yếu tố 1: Pháp lý</w:t>
       </w:r>
+      <w:bookmarkEnd w:id="5"/>
     </w:p>
     <w:p>
       <w:pPr>
@@ -435,10 +1849,12 @@
           <w:numId w:val="5"/>
         </w:numPr>
         <w:spacing w:after="0" w:line="360" w:lineRule="auto"/>
+        <w:outlineLvl w:val="2"/>
         <w:rPr>
           <w:i/>
         </w:rPr>
       </w:pPr>
+      <w:bookmarkStart w:id="6" w:name="_Toc524078663"/>
       <w:r>
         <w:rPr>
           <w:i/>
@@ -451,6 +1867,7 @@
         </w:rPr>
         <w:t>hể nhân</w:t>
       </w:r>
+      <w:bookmarkEnd w:id="6"/>
     </w:p>
     <w:p>
       <w:pPr>
@@ -599,10 +2016,12 @@
           <w:numId w:val="5"/>
         </w:numPr>
         <w:spacing w:after="0" w:line="360" w:lineRule="auto"/>
+        <w:outlineLvl w:val="2"/>
         <w:rPr>
           <w:i/>
         </w:rPr>
       </w:pPr>
+      <w:bookmarkStart w:id="7" w:name="_Toc524078664"/>
       <w:r>
         <w:rPr>
           <w:i/>
@@ -615,6 +2034,7 @@
         </w:rPr>
         <w:t>háp nhân</w:t>
       </w:r>
+      <w:bookmarkEnd w:id="7"/>
     </w:p>
     <w:p>
       <w:pPr>
@@ -663,7 +2083,6 @@
         <w:ind w:left="0" w:firstLine="284"/>
       </w:pPr>
       <w:r>
-        <w:lastRenderedPageBreak/>
         <w:t>Giấy phép kinh doanh</w:t>
       </w:r>
       <w:r>
@@ -745,10 +2164,12 @@
         </w:tabs>
         <w:spacing w:after="0" w:line="360" w:lineRule="auto"/>
         <w:ind w:left="0" w:firstLine="142"/>
+        <w:outlineLvl w:val="1"/>
         <w:rPr>
           <w:b/>
         </w:rPr>
       </w:pPr>
+      <w:bookmarkStart w:id="8" w:name="_Toc524078665"/>
       <w:r>
         <w:rPr>
           <w:b/>
@@ -761,6 +2182,7 @@
         </w:rPr>
         <w:t>Uy tín</w:t>
       </w:r>
+      <w:bookmarkEnd w:id="8"/>
     </w:p>
     <w:p>
       <w:pPr>
@@ -890,16 +2312,19 @@
           <w:numId w:val="7"/>
         </w:numPr>
         <w:spacing w:after="0" w:line="360" w:lineRule="auto"/>
+        <w:outlineLvl w:val="2"/>
         <w:rPr>
           <w:i/>
         </w:rPr>
       </w:pPr>
+      <w:bookmarkStart w:id="9" w:name="_Toc524078666"/>
       <w:r>
         <w:rPr>
           <w:i/>
         </w:rPr>
         <w:t>Hồ sơ lịch sử của quan hệ</w:t>
       </w:r>
+      <w:bookmarkEnd w:id="9"/>
     </w:p>
     <w:p>
       <w:pPr>
@@ -963,6 +2388,7 @@
         <w:spacing w:after="0" w:line="360" w:lineRule="auto"/>
       </w:pPr>
       <w:r>
+        <w:lastRenderedPageBreak/>
         <w:t>+ Hoặc là người đểu nhất trong nhóm đểu, đã đạt đến trình độ đểu.</w:t>
       </w:r>
     </w:p>
@@ -1070,16 +2496,19 @@
           <w:tab w:val="left" w:pos="426"/>
         </w:tabs>
         <w:spacing w:after="0" w:line="360" w:lineRule="auto"/>
+        <w:outlineLvl w:val="2"/>
         <w:rPr>
           <w:i/>
         </w:rPr>
       </w:pPr>
+      <w:bookmarkStart w:id="10" w:name="_Toc524078667"/>
       <w:r>
         <w:rPr>
           <w:i/>
         </w:rPr>
         <w:t>Kết quả phỏng vấn ở mỗi lần giao tiếp</w:t>
       </w:r>
+      <w:bookmarkEnd w:id="10"/>
     </w:p>
     <w:p>
       <w:pPr>
@@ -1232,17 +2661,255 @@
         </w:tabs>
         <w:spacing w:after="0" w:line="360" w:lineRule="auto"/>
         <w:ind w:left="0" w:firstLine="142"/>
+        <w:outlineLvl w:val="1"/>
         <w:rPr>
           <w:b/>
         </w:rPr>
       </w:pPr>
+      <w:bookmarkStart w:id="11" w:name="_Toc524078668"/>
       <w:r>
         <w:rPr>
           <w:b/>
         </w:rPr>
+        <w:t>Yếu tố 3: Mục đích (hay còn gọi là động cơ thực hiện)</w:t>
+      </w:r>
+      <w:bookmarkEnd w:id="11"/>
+    </w:p>
+    <w:p>
+      <w:pPr>
+        <w:pStyle w:val="ListParagraph"/>
+        <w:spacing w:after="0" w:line="360" w:lineRule="auto"/>
+        <w:ind w:left="0" w:firstLine="284"/>
+      </w:pPr>
+      <w:r>
+        <w:t>Mục đích được gọi là chấp nhận được khi đạt 2 nhân tố sau:</w:t>
+      </w:r>
+    </w:p>
+    <w:p>
+      <w:pPr>
+        <w:pStyle w:val="ListParagraph"/>
+        <w:numPr>
+          <w:ilvl w:val="0"/>
+          <w:numId w:val="2"/>
+        </w:numPr>
+        <w:tabs>
+          <w:tab w:val="left" w:pos="567"/>
+        </w:tabs>
+        <w:spacing w:after="0" w:line="360" w:lineRule="auto"/>
+        <w:ind w:left="0" w:firstLine="360"/>
+      </w:pPr>
+      <w:r>
+        <w:t>Mục đích hợp pháp: không kinh doanh hàng hoá bị pháp luật cấm</w:t>
+      </w:r>
+    </w:p>
+    <w:p>
+      <w:pPr>
+        <w:pStyle w:val="ListParagraph"/>
+        <w:numPr>
+          <w:ilvl w:val="0"/>
+          <w:numId w:val="2"/>
+        </w:numPr>
+        <w:tabs>
+          <w:tab w:val="left" w:pos="567"/>
+        </w:tabs>
+        <w:spacing w:after="0" w:line="360" w:lineRule="auto"/>
+        <w:ind w:left="0" w:firstLine="360"/>
+      </w:pPr>
+      <w:r>
+        <w:t>Mục đích hợp lệ: KD đúng với ngành nghề ghi trong giấy phép kinh doanh.</w:t>
+      </w:r>
+    </w:p>
+    <w:p>
+      <w:pPr>
+        <w:pStyle w:val="ListParagraph"/>
+        <w:numPr>
+          <w:ilvl w:val="0"/>
+          <w:numId w:val="4"/>
+        </w:numPr>
+        <w:tabs>
+          <w:tab w:val="left" w:pos="426"/>
+        </w:tabs>
+        <w:spacing w:after="0" w:line="360" w:lineRule="auto"/>
+        <w:ind w:left="0" w:firstLine="142"/>
+        <w:outlineLvl w:val="1"/>
+        <w:rPr>
+          <w:b/>
+        </w:rPr>
+      </w:pPr>
+      <w:bookmarkStart w:id="12" w:name="_Toc524078669"/>
+      <w:r>
+        <w:rPr>
+          <w:b/>
+        </w:rPr>
+        <w:t>Yếu tố 4: Năng lực tạo lợi nhuận  (Profit)</w:t>
+      </w:r>
+      <w:bookmarkEnd w:id="12"/>
+    </w:p>
+    <w:p>
+      <w:pPr>
+        <w:pStyle w:val="ListParagraph"/>
+        <w:spacing w:after="0" w:line="360" w:lineRule="auto"/>
+        <w:ind w:left="0" w:firstLine="284"/>
+      </w:pPr>
+      <w:r>
+        <w:t>Người biết làm ra tiền mang những đặc điểm sau</w:t>
+      </w:r>
+      <w:r>
+        <w:t>:</w:t>
+      </w:r>
+    </w:p>
+    <w:p>
+      <w:pPr>
+        <w:pStyle w:val="ListParagraph"/>
+        <w:numPr>
+          <w:ilvl w:val="0"/>
+          <w:numId w:val="2"/>
+        </w:numPr>
+        <w:tabs>
+          <w:tab w:val="left" w:pos="567"/>
+        </w:tabs>
+        <w:spacing w:after="0" w:line="360" w:lineRule="auto"/>
+        <w:ind w:left="0" w:firstLine="360"/>
+      </w:pPr>
+      <w:r>
+        <w:t>Có kiến thức kinh doanh: “có kiến thức KD chưa chắc làm ra tiền, nhưng làm ra tiền phải có kiến thức KD”</w:t>
+      </w:r>
+      <w:r>
+        <w:t>.</w:t>
+      </w:r>
+    </w:p>
+    <w:p>
+      <w:pPr>
+        <w:pStyle w:val="ListParagraph"/>
+        <w:numPr>
+          <w:ilvl w:val="0"/>
+          <w:numId w:val="2"/>
+        </w:numPr>
+        <w:tabs>
+          <w:tab w:val="left" w:pos="567"/>
+        </w:tabs>
+        <w:spacing w:after="0" w:line="360" w:lineRule="auto"/>
+        <w:ind w:left="0" w:firstLine="360"/>
+      </w:pPr>
+      <w:r>
+        <w:t>Có kinh nghiệm KD: đã KD bao lâu, làm ra tiền chưa?</w:t>
+      </w:r>
+    </w:p>
+    <w:p>
+      <w:pPr>
+        <w:pStyle w:val="ListParagraph"/>
+        <w:numPr>
+          <w:ilvl w:val="0"/>
+          <w:numId w:val="2"/>
+        </w:numPr>
+        <w:tabs>
+          <w:tab w:val="left" w:pos="567"/>
+        </w:tabs>
+        <w:spacing w:after="0" w:line="360" w:lineRule="auto"/>
+        <w:ind w:left="0" w:firstLine="360"/>
+      </w:pPr>
+      <w:r>
+        <w:t>Tần số tạo lợi nhuận, có 3 khả năng sau đây</w:t>
+      </w:r>
+    </w:p>
+    <w:p>
+      <w:pPr>
+        <w:pStyle w:val="ListParagraph"/>
+        <w:spacing w:after="0" w:line="360" w:lineRule="auto"/>
+        <w:ind w:left="709"/>
+      </w:pPr>
+      <w:r>
+        <w:t>VD: anh làm giám đốc 8 năm</w:t>
+      </w:r>
+    </w:p>
+    <w:p>
+      <w:pPr>
+        <w:pStyle w:val="ListParagraph"/>
+        <w:spacing w:after="0" w:line="360" w:lineRule="auto"/>
+        <w:ind w:left="0" w:firstLine="709"/>
+      </w:pPr>
+      <w:r>
+        <w:t>+ Trường hợp 1: 8n toàn lãi, năm nào cũng lãi; Đây là một kẻ kiếm tiền không tồi, kể cả có ăn gian đi nữa.</w:t>
+      </w:r>
+    </w:p>
+    <w:p>
+      <w:pPr>
+        <w:pStyle w:val="ListParagraph"/>
+        <w:spacing w:after="0" w:line="360" w:lineRule="auto"/>
+        <w:ind w:left="0" w:firstLine="709"/>
+      </w:pPr>
+      <w:r>
+        <w:t xml:space="preserve">+ Trường hợp 2: 8n toàn lỗ; </w:t>
+      </w:r>
+      <w:r>
+        <w:t>Đây là kẻ không có năng lực, sẽ sớm out.</w:t>
+      </w:r>
+    </w:p>
+    <w:p>
+      <w:pPr>
+        <w:pStyle w:val="ListParagraph"/>
+        <w:spacing w:after="0" w:line="360" w:lineRule="auto"/>
+        <w:ind w:left="0" w:firstLine="709"/>
+      </w:pPr>
+      <w:r>
+        <w:t>+ Trường hợp 3: 8n có 2 lỗ, 2 lãi, 2 lãi, 2 lỗ đan xen nhau; trường hợp này ta chưa kết luận vội, còn phải dựa vào các yếu tố khác để xét.</w:t>
+      </w:r>
+    </w:p>
+    <w:p>
+      <w:pPr>
+        <w:pStyle w:val="ListParagraph"/>
+        <w:numPr>
+          <w:ilvl w:val="0"/>
+          <w:numId w:val="2"/>
+        </w:numPr>
+        <w:tabs>
+          <w:tab w:val="left" w:pos="567"/>
+        </w:tabs>
+        <w:spacing w:after="0" w:line="360" w:lineRule="auto"/>
+        <w:ind w:left="0" w:firstLine="360"/>
+      </w:pPr>
+      <w:r>
+        <w:t>Tỷ suất lợi nhuận (dành cho trường hợp có 4 anh và cả 4 anh đều giỏi, 8 năm đều có lợi nhuận) thì ta lại phải xét tới biểu hiện của cường độ vốn và chất lượng vốn của những người này.</w:t>
+      </w:r>
+    </w:p>
+    <w:p>
+      <w:pPr>
+        <w:pStyle w:val="ListParagraph"/>
+        <w:numPr>
+          <w:ilvl w:val="0"/>
+          <w:numId w:val="4"/>
+        </w:numPr>
+        <w:tabs>
+          <w:tab w:val="left" w:pos="426"/>
+        </w:tabs>
+        <w:spacing w:after="0" w:line="360" w:lineRule="auto"/>
+        <w:ind w:left="0" w:firstLine="142"/>
+        <w:outlineLvl w:val="1"/>
+        <w:rPr>
+          <w:b/>
+        </w:rPr>
+      </w:pPr>
+      <w:bookmarkStart w:id="13" w:name="_Toc524078670"/>
+      <w:r>
+        <w:rPr>
+          <w:b/>
+        </w:rPr>
         <w:lastRenderedPageBreak/>
-        <w:t>Yếu tố 3: Mục đích (hay còn gọi là động cơ thực hiện)</w:t>
-      </w:r>
+        <w:t xml:space="preserve">Yếu tố 5: </w:t>
+      </w:r>
+      <w:r>
+        <w:rPr>
+          <w:b/>
+        </w:rPr>
+        <w:t>Môi trườ</w:t>
+      </w:r>
+      <w:r>
+        <w:rPr>
+          <w:b/>
+        </w:rPr>
+        <w:t>ng kinh doanh</w:t>
+      </w:r>
+      <w:bookmarkEnd w:id="13"/>
     </w:p>
     <w:p>
       <w:pPr>
@@ -1251,7 +2918,19 @@
         <w:ind w:left="0" w:firstLine="284"/>
       </w:pPr>
       <w:r>
-        <w:t>Mục đích được gọi là chấp nhận được khi đạt 2 nhân tố sau:</w:t>
+        <w:t>Tương ứng với sống và KD ở đâu</w:t>
+      </w:r>
+      <w:r>
+        <w:t>, anh bơi xuôi dòng hay ngược dòng nước; Giỏi mà bơi ngược dòng cũng ch</w:t>
+      </w:r>
+      <w:r>
+        <w:t>ế</w:t>
+      </w:r>
+      <w:r>
+        <w:t>t, dỡ mà bơi xuôi dòng vẫn sống khoẻ</w:t>
+      </w:r>
+      <w:r>
+        <w:t>.</w:t>
       </w:r>
     </w:p>
     <w:p>
@@ -1268,7 +2947,10 @@
         <w:ind w:left="0" w:firstLine="360"/>
       </w:pPr>
       <w:r>
-        <w:t>Mục đích hợp pháp: không kinh doanh hàng hoá bị pháp luật cấm</w:t>
+        <w:t>Môi trường chính trị và luật pháp</w:t>
+      </w:r>
+      <w:r>
+        <w:t>.</w:t>
       </w:r>
     </w:p>
     <w:p>
@@ -1285,7 +2967,61 @@
         <w:ind w:left="0" w:firstLine="360"/>
       </w:pPr>
       <w:r>
-        <w:t>Mục đích hợp lệ: KD đúng với ngành nghề ghi trong giấy phép kinh doanh.</w:t>
+        <w:t>Môi trường tự nhiên</w:t>
+      </w:r>
+      <w:r>
+        <w:t>.</w:t>
+      </w:r>
+    </w:p>
+    <w:p>
+      <w:pPr>
+        <w:pStyle w:val="ListParagraph"/>
+        <w:numPr>
+          <w:ilvl w:val="0"/>
+          <w:numId w:val="2"/>
+        </w:numPr>
+        <w:tabs>
+          <w:tab w:val="left" w:pos="567"/>
+        </w:tabs>
+        <w:spacing w:after="0" w:line="360" w:lineRule="auto"/>
+        <w:ind w:left="0" w:firstLine="360"/>
+      </w:pPr>
+      <w:r>
+        <w:t>Môi trường kinh tế.</w:t>
+      </w:r>
+    </w:p>
+    <w:p>
+      <w:pPr>
+        <w:pStyle w:val="ListParagraph"/>
+        <w:numPr>
+          <w:ilvl w:val="0"/>
+          <w:numId w:val="2"/>
+        </w:numPr>
+        <w:tabs>
+          <w:tab w:val="left" w:pos="567"/>
+        </w:tabs>
+        <w:spacing w:after="0" w:line="360" w:lineRule="auto"/>
+        <w:ind w:left="0" w:firstLine="360"/>
+      </w:pPr>
+      <w:r>
+        <w:t>Môi trường công nghệ.</w:t>
+      </w:r>
+    </w:p>
+    <w:p>
+      <w:pPr>
+        <w:pStyle w:val="ListParagraph"/>
+        <w:numPr>
+          <w:ilvl w:val="0"/>
+          <w:numId w:val="2"/>
+        </w:numPr>
+        <w:tabs>
+          <w:tab w:val="left" w:pos="567"/>
+        </w:tabs>
+        <w:spacing w:after="0" w:line="360" w:lineRule="auto"/>
+        <w:ind w:left="0" w:firstLine="360"/>
+      </w:pPr>
+      <w:r>
+        <w:t>Môi trường văn hoá.</w:t>
       </w:r>
     </w:p>
     <w:p>
@@ -1300,25 +3036,66 @@
         </w:tabs>
         <w:spacing w:after="0" w:line="360" w:lineRule="auto"/>
         <w:ind w:left="0" w:firstLine="142"/>
+        <w:outlineLvl w:val="1"/>
         <w:rPr>
           <w:b/>
         </w:rPr>
       </w:pPr>
+      <w:bookmarkStart w:id="14" w:name="_Toc524078671"/>
       <w:r>
         <w:rPr>
           <w:b/>
         </w:rPr>
-        <w:t>Yếu tố 4: Năng lực tạo lợi nhuận  (Profit)</w:t>
-      </w:r>
-    </w:p>
-    <w:p>
-      <w:pPr>
-        <w:pStyle w:val="ListParagraph"/>
+        <w:t>Yếu tố 6: Nguồn thực hiện nghĩa vụ</w:t>
+      </w:r>
+      <w:r>
+        <w:rPr>
+          <w:b/>
+        </w:rPr>
+        <w:t xml:space="preserve"> (n</w:t>
+      </w:r>
+      <w:r>
+        <w:rPr>
+          <w:b/>
+        </w:rPr>
+        <w:t>ăng lực tài chính)</w:t>
+      </w:r>
+      <w:bookmarkEnd w:id="14"/>
+    </w:p>
+    <w:p>
+      <w:pPr>
+        <w:pStyle w:val="ListParagraph"/>
+        <w:tabs>
+          <w:tab w:val="left" w:pos="567"/>
+        </w:tabs>
+        <w:spacing w:after="0" w:line="360" w:lineRule="auto"/>
+        <w:ind w:left="284"/>
+      </w:pPr>
+      <w:r>
+        <w:t>Được thể hiện qua 2 điều: toàn bộ dự án KD và tài chính ngoài dự án KD</w:t>
+      </w:r>
+    </w:p>
+    <w:p>
+      <w:pPr>
+        <w:pStyle w:val="ListParagraph"/>
+        <w:numPr>
+          <w:ilvl w:val="0"/>
+          <w:numId w:val="2"/>
+        </w:numPr>
+        <w:tabs>
+          <w:tab w:val="left" w:pos="567"/>
+        </w:tabs>
         <w:spacing w:after="0" w:line="360" w:lineRule="auto"/>
         <w:ind w:left="0" w:firstLine="284"/>
       </w:pPr>
       <w:r>
-        <w:t>Người biết làm ra tiền mang những đặc điểm sau</w:t>
+        <w:t>Toàn bộ dự</w:t>
+      </w:r>
+      <w:r>
+        <w:t xml:space="preserve"> án KD, </w:t>
+      </w:r>
+      <w:r>
+        <w:t>dự án là ok nếu</w:t>
       </w:r>
       <w:r>
         <w:t>:</w:t>
@@ -1327,6 +3104,74 @@
     <w:p>
       <w:pPr>
         <w:pStyle w:val="ListParagraph"/>
+        <w:spacing w:after="0" w:line="360" w:lineRule="auto"/>
+        <w:ind w:left="0" w:firstLine="426"/>
+      </w:pPr>
+      <w:r>
+        <w:t xml:space="preserve">+ </w:t>
+      </w:r>
+      <w:r>
+        <w:t>Tính cần thiết: nhà nước có cho làm không.</w:t>
+      </w:r>
+    </w:p>
+    <w:p>
+      <w:pPr>
+        <w:pStyle w:val="ListParagraph"/>
+        <w:spacing w:after="0" w:line="360" w:lineRule="auto"/>
+        <w:ind w:left="0" w:firstLine="426"/>
+      </w:pPr>
+      <w:r>
+        <w:t xml:space="preserve">+ </w:t>
+      </w:r>
+      <w:r>
+        <w:t>Tính khả thi: ông có đủ sức làm không.</w:t>
+      </w:r>
+    </w:p>
+    <w:p>
+      <w:pPr>
+        <w:pStyle w:val="ListParagraph"/>
+        <w:spacing w:after="0" w:line="360" w:lineRule="auto"/>
+        <w:ind w:left="0" w:firstLine="426"/>
+      </w:pPr>
+      <w:r>
+        <w:t xml:space="preserve">+ </w:t>
+      </w:r>
+      <w:r>
+        <w:t>Tính hiệu quả: làm xong có lãi không.</w:t>
+      </w:r>
+    </w:p>
+    <w:p>
+      <w:pPr>
+        <w:pStyle w:val="ListParagraph"/>
+        <w:spacing w:after="0" w:line="360" w:lineRule="auto"/>
+        <w:ind w:left="0" w:firstLine="426"/>
+      </w:pPr>
+      <w:r>
+        <w:t xml:space="preserve">+ </w:t>
+      </w:r>
+      <w:r>
+        <w:t xml:space="preserve">Thiết kế kỹ thuật: </w:t>
+      </w:r>
+      <w:r>
+        <w:t>mô hình cụ thể thế nào.</w:t>
+      </w:r>
+    </w:p>
+    <w:p>
+      <w:pPr>
+        <w:pStyle w:val="ListParagraph"/>
+        <w:spacing w:after="0" w:line="360" w:lineRule="auto"/>
+        <w:ind w:left="0" w:firstLine="426"/>
+      </w:pPr>
+      <w:r>
+        <w:t xml:space="preserve">+ </w:t>
+      </w:r>
+      <w:r>
+        <w:t>Tiến độ thực hiện ra sao: cần phải nhìn thấy hẵn hoi tiến độ của dự án.</w:t>
+      </w:r>
+    </w:p>
+    <w:p>
+      <w:pPr>
+        <w:pStyle w:val="ListParagraph"/>
         <w:numPr>
           <w:ilvl w:val="0"/>
           <w:numId w:val="2"/>
@@ -1335,10 +3180,13 @@
           <w:tab w:val="left" w:pos="567"/>
         </w:tabs>
         <w:spacing w:after="0" w:line="360" w:lineRule="auto"/>
-        <w:ind w:left="0" w:firstLine="360"/>
-      </w:pPr>
-      <w:r>
-        <w:t>Có kiến thức kinh doanh: “có kiến thức KD chưa chắc làm ra tiền, nhưng làm ra tiền phải có kiến thức KD”</w:t>
+        <w:ind w:left="0" w:firstLine="284"/>
+      </w:pPr>
+      <w:r>
+        <w:t>Tài chính ngoài dự án KD: nhà cửa, đất đai</w:t>
+      </w:r>
+      <w:r>
+        <w:t>, tài sản cá nhân khác</w:t>
       </w:r>
       <w:r>
         <w:t>.</w:t>
@@ -1349,100 +3197,6 @@
         <w:pStyle w:val="ListParagraph"/>
         <w:numPr>
           <w:ilvl w:val="0"/>
-          <w:numId w:val="2"/>
-        </w:numPr>
-        <w:tabs>
-          <w:tab w:val="left" w:pos="567"/>
-        </w:tabs>
-        <w:spacing w:after="0" w:line="360" w:lineRule="auto"/>
-        <w:ind w:left="0" w:firstLine="360"/>
-      </w:pPr>
-      <w:r>
-        <w:t>Có kinh nghiệm KD: đã KD bao lâu, làm ra tiền chưa?</w:t>
-      </w:r>
-    </w:p>
-    <w:p>
-      <w:pPr>
-        <w:pStyle w:val="ListParagraph"/>
-        <w:numPr>
-          <w:ilvl w:val="0"/>
-          <w:numId w:val="2"/>
-        </w:numPr>
-        <w:tabs>
-          <w:tab w:val="left" w:pos="567"/>
-        </w:tabs>
-        <w:spacing w:after="0" w:line="360" w:lineRule="auto"/>
-        <w:ind w:left="0" w:firstLine="360"/>
-      </w:pPr>
-      <w:r>
-        <w:t>Tần số tạo lợi nhuận, có 3 khả năng sau đây</w:t>
-      </w:r>
-    </w:p>
-    <w:p>
-      <w:pPr>
-        <w:pStyle w:val="ListParagraph"/>
-        <w:spacing w:after="0" w:line="360" w:lineRule="auto"/>
-        <w:ind w:left="709"/>
-      </w:pPr>
-      <w:r>
-        <w:t>VD: anh làm giám đốc 8 năm</w:t>
-      </w:r>
-    </w:p>
-    <w:p>
-      <w:pPr>
-        <w:pStyle w:val="ListParagraph"/>
-        <w:spacing w:after="0" w:line="360" w:lineRule="auto"/>
-        <w:ind w:left="0" w:firstLine="709"/>
-      </w:pPr>
-      <w:r>
-        <w:t>+ Trường hợp 1: 8n toàn lãi, năm nào cũng lãi; Đây là một kẻ kiếm tiền không tồi, kể cả có ăn gian đi nữa.</w:t>
-      </w:r>
-    </w:p>
-    <w:p>
-      <w:pPr>
-        <w:pStyle w:val="ListParagraph"/>
-        <w:spacing w:after="0" w:line="360" w:lineRule="auto"/>
-        <w:ind w:left="0" w:firstLine="709"/>
-      </w:pPr>
-      <w:r>
-        <w:t xml:space="preserve">+ Trường hợp 2: 8n toàn lỗ; </w:t>
-      </w:r>
-      <w:r>
-        <w:t>Đây là kẻ không có năng lực, sẽ sớm out.</w:t>
-      </w:r>
-    </w:p>
-    <w:p>
-      <w:pPr>
-        <w:pStyle w:val="ListParagraph"/>
-        <w:spacing w:after="0" w:line="360" w:lineRule="auto"/>
-        <w:ind w:left="0" w:firstLine="709"/>
-      </w:pPr>
-      <w:r>
-        <w:t>+ Trường hợp 3: 8n có 2 lỗ, 2 lãi, 2 lãi, 2 lỗ đan xen nhau; trường hợp này ta chưa kết luận vội, còn phải dựa vào các yếu tố khác để xét.</w:t>
-      </w:r>
-    </w:p>
-    <w:p>
-      <w:pPr>
-        <w:pStyle w:val="ListParagraph"/>
-        <w:numPr>
-          <w:ilvl w:val="0"/>
-          <w:numId w:val="2"/>
-        </w:numPr>
-        <w:tabs>
-          <w:tab w:val="left" w:pos="567"/>
-        </w:tabs>
-        <w:spacing w:after="0" w:line="360" w:lineRule="auto"/>
-        <w:ind w:left="0" w:firstLine="360"/>
-      </w:pPr>
-      <w:r>
-        <w:t>Tỷ suất lợi nhuận (dành cho trường hợp có 4 anh và cả 4 anh đều giỏi, 8 năm đều có lợi nhuận) thì ta lại phải xét tới biểu hiện của cường độ vốn và chất lượng vốn của những người này.</w:t>
-      </w:r>
-    </w:p>
-    <w:p>
-      <w:pPr>
-        <w:pStyle w:val="ListParagraph"/>
-        <w:numPr>
-          <w:ilvl w:val="0"/>
           <w:numId w:val="4"/>
         </w:numPr>
         <w:tabs>
@@ -1450,28 +3204,19 @@
         </w:tabs>
         <w:spacing w:after="0" w:line="360" w:lineRule="auto"/>
         <w:ind w:left="0" w:firstLine="142"/>
+        <w:outlineLvl w:val="1"/>
         <w:rPr>
           <w:b/>
         </w:rPr>
       </w:pPr>
+      <w:bookmarkStart w:id="15" w:name="_Toc524078672"/>
       <w:r>
         <w:rPr>
           <w:b/>
         </w:rPr>
-        <w:t xml:space="preserve">Yếu tố 5: </w:t>
-      </w:r>
-      <w:r>
-        <w:rPr>
-          <w:b/>
-        </w:rPr>
-        <w:t>Môi trườ</w:t>
-      </w:r>
-      <w:r>
-        <w:rPr>
-          <w:b/>
-        </w:rPr>
-        <w:t>ng kinh doanh</w:t>
-      </w:r>
+        <w:t>Yếu tố 7: Sự đảm bảo</w:t>
+      </w:r>
+      <w:bookmarkEnd w:id="15"/>
     </w:p>
     <w:p>
       <w:pPr>
@@ -1480,308 +3225,6 @@
         <w:ind w:left="0" w:firstLine="284"/>
       </w:pPr>
       <w:r>
-        <w:t>Tương ứng với sống và KD ở đâu</w:t>
-      </w:r>
-      <w:r>
-        <w:t>, anh bơi xuôi dòng hay ngược dòng nước; Giỏi mà bơi ngược dòng cũng ch</w:t>
-      </w:r>
-      <w:r>
-        <w:t>ế</w:t>
-      </w:r>
-      <w:r>
-        <w:t>t, dỡ mà bơi xuôi dòng vẫn sống khoẻ</w:t>
-      </w:r>
-      <w:r>
-        <w:t>.</w:t>
-      </w:r>
-    </w:p>
-    <w:p>
-      <w:pPr>
-        <w:pStyle w:val="ListParagraph"/>
-        <w:numPr>
-          <w:ilvl w:val="0"/>
-          <w:numId w:val="2"/>
-        </w:numPr>
-        <w:tabs>
-          <w:tab w:val="left" w:pos="567"/>
-        </w:tabs>
-        <w:spacing w:after="0" w:line="360" w:lineRule="auto"/>
-        <w:ind w:left="0" w:firstLine="360"/>
-      </w:pPr>
-      <w:r>
-        <w:t>Môi trường chính trị và luật pháp</w:t>
-      </w:r>
-      <w:r>
-        <w:t>.</w:t>
-      </w:r>
-    </w:p>
-    <w:p>
-      <w:pPr>
-        <w:pStyle w:val="ListParagraph"/>
-        <w:numPr>
-          <w:ilvl w:val="0"/>
-          <w:numId w:val="2"/>
-        </w:numPr>
-        <w:tabs>
-          <w:tab w:val="left" w:pos="567"/>
-        </w:tabs>
-        <w:spacing w:after="0" w:line="360" w:lineRule="auto"/>
-        <w:ind w:left="0" w:firstLine="360"/>
-      </w:pPr>
-      <w:r>
-        <w:t>Môi trường tự nhiên</w:t>
-      </w:r>
-      <w:r>
-        <w:t>.</w:t>
-      </w:r>
-    </w:p>
-    <w:p>
-      <w:pPr>
-        <w:pStyle w:val="ListParagraph"/>
-        <w:numPr>
-          <w:ilvl w:val="0"/>
-          <w:numId w:val="2"/>
-        </w:numPr>
-        <w:tabs>
-          <w:tab w:val="left" w:pos="567"/>
-        </w:tabs>
-        <w:spacing w:after="0" w:line="360" w:lineRule="auto"/>
-        <w:ind w:left="0" w:firstLine="360"/>
-      </w:pPr>
-      <w:r>
-        <w:t>Môi trường kinh tế.</w:t>
-      </w:r>
-    </w:p>
-    <w:p>
-      <w:pPr>
-        <w:pStyle w:val="ListParagraph"/>
-        <w:numPr>
-          <w:ilvl w:val="0"/>
-          <w:numId w:val="2"/>
-        </w:numPr>
-        <w:tabs>
-          <w:tab w:val="left" w:pos="567"/>
-        </w:tabs>
-        <w:spacing w:after="0" w:line="360" w:lineRule="auto"/>
-        <w:ind w:left="0" w:firstLine="360"/>
-      </w:pPr>
-      <w:r>
-        <w:t>Môi trường công nghệ.</w:t>
-      </w:r>
-    </w:p>
-    <w:p>
-      <w:pPr>
-        <w:pStyle w:val="ListParagraph"/>
-        <w:numPr>
-          <w:ilvl w:val="0"/>
-          <w:numId w:val="2"/>
-        </w:numPr>
-        <w:tabs>
-          <w:tab w:val="left" w:pos="567"/>
-        </w:tabs>
-        <w:spacing w:after="0" w:line="360" w:lineRule="auto"/>
-        <w:ind w:left="0" w:firstLine="360"/>
-      </w:pPr>
-      <w:r>
-        <w:t>Môi trường văn hoá.</w:t>
-      </w:r>
-    </w:p>
-    <w:p>
-      <w:pPr>
-        <w:pStyle w:val="ListParagraph"/>
-        <w:numPr>
-          <w:ilvl w:val="0"/>
-          <w:numId w:val="4"/>
-        </w:numPr>
-        <w:tabs>
-          <w:tab w:val="left" w:pos="426"/>
-        </w:tabs>
-        <w:spacing w:after="0" w:line="360" w:lineRule="auto"/>
-        <w:ind w:left="0" w:firstLine="142"/>
-        <w:rPr>
-          <w:b/>
-        </w:rPr>
-      </w:pPr>
-      <w:r>
-        <w:rPr>
-          <w:b/>
-        </w:rPr>
-        <w:t>Yếu tố 6: Nguồn thực hiện nghĩa vụ</w:t>
-      </w:r>
-      <w:r>
-        <w:rPr>
-          <w:b/>
-        </w:rPr>
-        <w:t xml:space="preserve"> (n</w:t>
-      </w:r>
-      <w:r>
-        <w:rPr>
-          <w:b/>
-        </w:rPr>
-        <w:t>ăng lực tài chính)</w:t>
-      </w:r>
-    </w:p>
-    <w:p>
-      <w:pPr>
-        <w:pStyle w:val="ListParagraph"/>
-        <w:tabs>
-          <w:tab w:val="left" w:pos="567"/>
-        </w:tabs>
-        <w:spacing w:after="0" w:line="360" w:lineRule="auto"/>
-        <w:ind w:left="284"/>
-      </w:pPr>
-      <w:r>
-        <w:t>Được thể hiện qua 2 điều: toàn bộ dự án KD và tài chính ngoài dự án KD</w:t>
-      </w:r>
-    </w:p>
-    <w:p>
-      <w:pPr>
-        <w:pStyle w:val="ListParagraph"/>
-        <w:numPr>
-          <w:ilvl w:val="0"/>
-          <w:numId w:val="2"/>
-        </w:numPr>
-        <w:tabs>
-          <w:tab w:val="left" w:pos="567"/>
-        </w:tabs>
-        <w:spacing w:after="0" w:line="360" w:lineRule="auto"/>
-        <w:ind w:left="0" w:firstLine="284"/>
-      </w:pPr>
-      <w:r>
-        <w:t>Toàn bộ dự</w:t>
-      </w:r>
-      <w:r>
-        <w:t xml:space="preserve"> án KD, </w:t>
-      </w:r>
-      <w:r>
-        <w:t>dự án là ok nếu</w:t>
-      </w:r>
-      <w:r>
-        <w:t>:</w:t>
-      </w:r>
-    </w:p>
-    <w:p>
-      <w:pPr>
-        <w:pStyle w:val="ListParagraph"/>
-        <w:spacing w:after="0" w:line="360" w:lineRule="auto"/>
-        <w:ind w:left="0" w:firstLine="426"/>
-      </w:pPr>
-      <w:r>
-        <w:t xml:space="preserve">+ </w:t>
-      </w:r>
-      <w:r>
-        <w:t>Tính cần thiết: nhà nước có cho làm không.</w:t>
-      </w:r>
-    </w:p>
-    <w:p>
-      <w:pPr>
-        <w:pStyle w:val="ListParagraph"/>
-        <w:spacing w:after="0" w:line="360" w:lineRule="auto"/>
-        <w:ind w:left="0" w:firstLine="426"/>
-      </w:pPr>
-      <w:r>
-        <w:t xml:space="preserve">+ </w:t>
-      </w:r>
-      <w:r>
-        <w:t>Tính khả thi: ông có đủ sức làm không.</w:t>
-      </w:r>
-    </w:p>
-    <w:p>
-      <w:pPr>
-        <w:pStyle w:val="ListParagraph"/>
-        <w:spacing w:after="0" w:line="360" w:lineRule="auto"/>
-        <w:ind w:left="0" w:firstLine="426"/>
-      </w:pPr>
-      <w:r>
-        <w:t xml:space="preserve">+ </w:t>
-      </w:r>
-      <w:r>
-        <w:t>Tính hiệu quả: làm xong có lãi không.</w:t>
-      </w:r>
-    </w:p>
-    <w:p>
-      <w:pPr>
-        <w:pStyle w:val="ListParagraph"/>
-        <w:spacing w:after="0" w:line="360" w:lineRule="auto"/>
-        <w:ind w:left="0" w:firstLine="426"/>
-      </w:pPr>
-      <w:r>
-        <w:t xml:space="preserve">+ </w:t>
-      </w:r>
-      <w:r>
-        <w:t xml:space="preserve">Thiết kế kỹ thuật: </w:t>
-      </w:r>
-      <w:r>
-        <w:t>mô hình cụ thể thế nào.</w:t>
-      </w:r>
-    </w:p>
-    <w:p>
-      <w:pPr>
-        <w:pStyle w:val="ListParagraph"/>
-        <w:spacing w:after="0" w:line="360" w:lineRule="auto"/>
-        <w:ind w:left="0" w:firstLine="426"/>
-      </w:pPr>
-      <w:r>
-        <w:t xml:space="preserve">+ </w:t>
-      </w:r>
-      <w:r>
-        <w:t>Tiến độ thực hiện ra sao: cần phải nhìn thấy hẵn hoi tiến độ của dự án.</w:t>
-      </w:r>
-    </w:p>
-    <w:p>
-      <w:pPr>
-        <w:pStyle w:val="ListParagraph"/>
-        <w:numPr>
-          <w:ilvl w:val="0"/>
-          <w:numId w:val="2"/>
-        </w:numPr>
-        <w:tabs>
-          <w:tab w:val="left" w:pos="567"/>
-        </w:tabs>
-        <w:spacing w:after="0" w:line="360" w:lineRule="auto"/>
-        <w:ind w:left="0" w:firstLine="284"/>
-      </w:pPr>
-      <w:r>
-        <w:t>Tài chính ngoài dự án KD: nhà cửa, đất đai</w:t>
-      </w:r>
-      <w:r>
-        <w:t>, tài sản cá nhân khác</w:t>
-      </w:r>
-      <w:r>
-        <w:t>.</w:t>
-      </w:r>
-    </w:p>
-    <w:p>
-      <w:pPr>
-        <w:pStyle w:val="ListParagraph"/>
-        <w:numPr>
-          <w:ilvl w:val="0"/>
-          <w:numId w:val="4"/>
-        </w:numPr>
-        <w:tabs>
-          <w:tab w:val="left" w:pos="426"/>
-        </w:tabs>
-        <w:spacing w:after="0" w:line="360" w:lineRule="auto"/>
-        <w:ind w:left="0" w:firstLine="142"/>
-        <w:rPr>
-          <w:b/>
-        </w:rPr>
-      </w:pPr>
-      <w:r>
-        <w:rPr>
-          <w:b/>
-        </w:rPr>
-        <w:t>Yếu tố 7: Sự đảm bảo</w:t>
-      </w:r>
-    </w:p>
-    <w:p>
-      <w:pPr>
-        <w:pStyle w:val="ListParagraph"/>
-        <w:spacing w:after="0" w:line="360" w:lineRule="auto"/>
-        <w:ind w:left="0" w:firstLine="284"/>
-      </w:pPr>
-      <w:r>
-        <w:lastRenderedPageBreak/>
         <w:t>Được áp dụng khi yếu tố thứ 6 là năng lực tài chính (nguồn thực hiện nghĩa vụ) chưa đáng tin.</w:t>
       </w:r>
     </w:p>
@@ -2025,16 +3468,19 @@
         </w:tabs>
         <w:spacing w:after="0" w:line="360" w:lineRule="auto"/>
         <w:ind w:left="0" w:firstLine="0"/>
+        <w:outlineLvl w:val="0"/>
         <w:rPr>
           <w:b/>
         </w:rPr>
       </w:pPr>
+      <w:bookmarkStart w:id="16" w:name="_Toc524078673"/>
       <w:r>
         <w:rPr>
           <w:b/>
         </w:rPr>
         <w:t>Bài học rút ra</w:t>
       </w:r>
+      <w:bookmarkEnd w:id="16"/>
     </w:p>
     <w:p>
       <w:pPr>
@@ -2043,6 +3489,7 @@
         <w:ind w:left="0" w:firstLine="284"/>
       </w:pPr>
       <w:r>
+        <w:lastRenderedPageBreak/>
         <w:t>Chỉ đặt lòng tin, giao tiền, giao của khi đã nắm chắc cả 7 yếu tố nêu trên</w:t>
       </w:r>
       <w:r>
@@ -2142,8 +3589,6 @@
       <w:r>
         <w:t>.</w:t>
       </w:r>
-      <w:bookmarkStart w:id="0" w:name="_GoBack"/>
-      <w:bookmarkEnd w:id="0"/>
     </w:p>
     <w:p/>
     <w:p/>
@@ -2230,7 +3675,7 @@
           <w:rPr>
             <w:noProof/>
           </w:rPr>
-          <w:t>4</w:t>
+          <w:t>1</w:t>
         </w:r>
         <w:r>
           <w:rPr>
@@ -3305,6 +4750,55 @@
     <w:uiPriority w:val="99"/>
     <w:rsid w:val="009A6646"/>
   </w:style>
+  <w:style w:type="paragraph" w:styleId="TOC1">
+    <w:name w:val="toc 1"/>
+    <w:basedOn w:val="Normal"/>
+    <w:next w:val="Normal"/>
+    <w:autoRedefine/>
+    <w:uiPriority w:val="39"/>
+    <w:unhideWhenUsed/>
+    <w:rsid w:val="001C73EF"/>
+    <w:pPr>
+      <w:spacing w:after="100"/>
+    </w:pPr>
+  </w:style>
+  <w:style w:type="paragraph" w:styleId="TOC2">
+    <w:name w:val="toc 2"/>
+    <w:basedOn w:val="Normal"/>
+    <w:next w:val="Normal"/>
+    <w:autoRedefine/>
+    <w:uiPriority w:val="39"/>
+    <w:unhideWhenUsed/>
+    <w:rsid w:val="001C73EF"/>
+    <w:pPr>
+      <w:spacing w:after="100"/>
+      <w:ind w:left="240"/>
+    </w:pPr>
+  </w:style>
+  <w:style w:type="paragraph" w:styleId="TOC3">
+    <w:name w:val="toc 3"/>
+    <w:basedOn w:val="Normal"/>
+    <w:next w:val="Normal"/>
+    <w:autoRedefine/>
+    <w:uiPriority w:val="39"/>
+    <w:unhideWhenUsed/>
+    <w:rsid w:val="001C73EF"/>
+    <w:pPr>
+      <w:spacing w:after="100"/>
+      <w:ind w:left="480"/>
+    </w:pPr>
+  </w:style>
+  <w:style w:type="character" w:styleId="Hyperlink">
+    <w:name w:val="Hyperlink"/>
+    <w:basedOn w:val="DefaultParagraphFont"/>
+    <w:uiPriority w:val="99"/>
+    <w:unhideWhenUsed/>
+    <w:rsid w:val="001C73EF"/>
+    <w:rPr>
+      <w:color w:val="0000FF" w:themeColor="hyperlink"/>
+      <w:u w:val="single"/>
+    </w:rPr>
+  </w:style>
 </w:styles>
 </file>
 
@@ -3549,6 +5043,55 @@
     <w:link w:val="Footer"/>
     <w:uiPriority w:val="99"/>
     <w:rsid w:val="009A6646"/>
+  </w:style>
+  <w:style w:type="paragraph" w:styleId="TOC1">
+    <w:name w:val="toc 1"/>
+    <w:basedOn w:val="Normal"/>
+    <w:next w:val="Normal"/>
+    <w:autoRedefine/>
+    <w:uiPriority w:val="39"/>
+    <w:unhideWhenUsed/>
+    <w:rsid w:val="001C73EF"/>
+    <w:pPr>
+      <w:spacing w:after="100"/>
+    </w:pPr>
+  </w:style>
+  <w:style w:type="paragraph" w:styleId="TOC2">
+    <w:name w:val="toc 2"/>
+    <w:basedOn w:val="Normal"/>
+    <w:next w:val="Normal"/>
+    <w:autoRedefine/>
+    <w:uiPriority w:val="39"/>
+    <w:unhideWhenUsed/>
+    <w:rsid w:val="001C73EF"/>
+    <w:pPr>
+      <w:spacing w:after="100"/>
+      <w:ind w:left="240"/>
+    </w:pPr>
+  </w:style>
+  <w:style w:type="paragraph" w:styleId="TOC3">
+    <w:name w:val="toc 3"/>
+    <w:basedOn w:val="Normal"/>
+    <w:next w:val="Normal"/>
+    <w:autoRedefine/>
+    <w:uiPriority w:val="39"/>
+    <w:unhideWhenUsed/>
+    <w:rsid w:val="001C73EF"/>
+    <w:pPr>
+      <w:spacing w:after="100"/>
+      <w:ind w:left="480"/>
+    </w:pPr>
+  </w:style>
+  <w:style w:type="character" w:styleId="Hyperlink">
+    <w:name w:val="Hyperlink"/>
+    <w:basedOn w:val="DefaultParagraphFont"/>
+    <w:uiPriority w:val="99"/>
+    <w:unhideWhenUsed/>
+    <w:rsid w:val="001C73EF"/>
+    <w:rPr>
+      <w:color w:val="0000FF" w:themeColor="hyperlink"/>
+      <w:u w:val="single"/>
+    </w:rPr>
   </w:style>
 </w:styles>
 </file>
@@ -3843,7 +5386,7 @@
 </file>
 
 <file path=customXml/itemProps1.xml><?xml version="1.0" encoding="utf-8"?>
-<ds:datastoreItem xmlns:ds="http://schemas.openxmlformats.org/officeDocument/2006/customXml" ds:itemID="{142D3C23-74C1-4ACE-861C-E595E6344371}">
+<ds:datastoreItem xmlns:ds="http://schemas.openxmlformats.org/officeDocument/2006/customXml" ds:itemID="{F66E5ED1-6D1F-48E7-BC61-DE1C2208E3DA}">
   <ds:schemaRefs>
     <ds:schemaRef ds:uri="http://schemas.openxmlformats.org/officeDocument/2006/bibliography"/>
   </ds:schemaRefs>

</xml_diff>